<commit_message>
Updated the main files
</commit_message>
<xml_diff>
--- a/Lists.docx
+++ b/Lists.docx
@@ -4,6 +4,11 @@
   <w:body>
     <w:p>
       <w:pPr>
+        <w:pStyle w:val="ListParagraph"/>
+        <w:numPr>
+          <w:ilvl w:val="0"/>
+          <w:numId w:val="1"/>
+        </w:numPr>
         <w:shd w:val="clear" w:color="auto" w:fill="F9F9F9"/>
         <w:spacing w:after="300" w:line="480" w:lineRule="auto"/>
         <w:textAlignment w:val="baseline"/>
@@ -32,7 +37,7 @@
           <w:szCs w:val="36"/>
           <w14:ligatures w14:val="none"/>
         </w:rPr>
-        <w:t>1. Quick Examples of Append Multiple Items to List</w:t>
+        <w:t>Quick Examples of Append Multiple Items to List</w:t>
       </w:r>
       <w:r>
         <w:rPr>
@@ -51,6 +56,44 @@
     </w:p>
     <w:p>
       <w:pPr>
+        <w:pStyle w:val="ListParagraph"/>
+        <w:numPr>
+          <w:ilvl w:val="0"/>
+          <w:numId w:val="1"/>
+        </w:numPr>
+        <w:shd w:val="clear" w:color="auto" w:fill="F9F9F9"/>
+        <w:spacing w:after="300" w:line="480" w:lineRule="auto"/>
+        <w:textAlignment w:val="baseline"/>
+        <w:outlineLvl w:val="1"/>
+        <w:rPr>
+          <w:rFonts w:ascii="Open Sans" w:eastAsia="Times New Roman" w:hAnsi="Open Sans" w:cs="Open Sans"/>
+          <w:b/>
+          <w:bCs/>
+          <w:color w:val="1E73BE"/>
+          <w:spacing w:val="15"/>
+          <w:kern w:val="0"/>
+          <w:sz w:val="36"/>
+          <w:szCs w:val="36"/>
+          <w14:ligatures w14:val="none"/>
+        </w:rPr>
+      </w:pPr>
+      <w:r>
+        <w:rPr>
+          <w:rFonts w:ascii="Open Sans" w:eastAsia="Times New Roman" w:hAnsi="Open Sans" w:cs="Open Sans"/>
+          <w:b/>
+          <w:bCs/>
+          <w:color w:val="1E73BE"/>
+          <w:spacing w:val="15"/>
+          <w:kern w:val="0"/>
+          <w:sz w:val="36"/>
+          <w:szCs w:val="36"/>
+          <w14:ligatures w14:val="none"/>
+        </w:rPr>
+        <w:t>List should be here!</w:t>
+      </w:r>
+    </w:p>
+    <w:p>
+      <w:pPr>
         <w:shd w:val="clear" w:color="auto" w:fill="F9F9F9"/>
         <w:spacing w:after="0" w:line="240" w:lineRule="auto"/>
         <w:textAlignment w:val="baseline"/>
@@ -76,7 +119,7 @@
         </w:rPr>
         <w:t>Following are quick examples of how to append multiple items to the </w:t>
       </w:r>
-      <w:hyperlink r:id="rId4" w:history="1">
+      <w:hyperlink r:id="rId5" w:history="1">
         <w:r>
           <w:rPr>
             <w:rFonts w:ascii="inherit" w:eastAsia="Times New Roman" w:hAnsi="inherit" w:cs="Open Sans"/>
@@ -2607,6 +2650,7 @@
           <w:szCs w:val="23"/>
           <w14:ligatures w14:val="none"/>
         </w:rPr>
+        <w:lastRenderedPageBreak/>
         <w:t>You can use the + operator in Python to append two lists into a single list. In the below example, we have two lists named </w:t>
       </w:r>
       <w:r>
@@ -2657,20 +2701,7 @@
           <w:szCs w:val="23"/>
           <w14:ligatures w14:val="none"/>
         </w:rPr>
-        <w:t xml:space="preserve"> and we </w:t>
-      </w:r>
-      <w:r>
-        <w:rPr>
-          <w:rFonts w:ascii="Open Sans" w:eastAsia="Times New Roman" w:hAnsi="Open Sans" w:cs="Open Sans"/>
-          <w:color w:val="000000"/>
-          <w:spacing w:val="15"/>
-          <w:kern w:val="0"/>
-          <w:sz w:val="23"/>
-          <w:szCs w:val="23"/>
-          <w14:ligatures w14:val="none"/>
-        </w:rPr>
-        <w:lastRenderedPageBreak/>
-        <w:t>append these lists together to get the result list. The result list contains all the elements from </w:t>
+        <w:t> and we append these lists together to get the result list. The result list contains all the elements from </w:t>
       </w:r>
       <w:r>
         <w:rPr>
@@ -3707,7 +3738,7 @@
                     </pic:cNvPicPr>
                   </pic:nvPicPr>
                   <pic:blipFill>
-                    <a:blip r:embed="rId5">
+                    <a:blip r:embed="rId6">
                       <a:extLst>
                         <a:ext uri="{28A0092B-C50C-407E-A947-70E740481C1C}">
                           <a14:useLocalDpi xmlns:a14="http://schemas.microsoft.com/office/drawing/2010/main" val="0"/>
@@ -5006,7 +5037,7 @@
         <w:lastRenderedPageBreak/>
         <w:t>The </w:t>
       </w:r>
-      <w:hyperlink r:id="rId6" w:history="1">
+      <w:hyperlink r:id="rId7" w:history="1">
         <w:r>
           <w:rPr>
             <w:rFonts w:ascii="inherit" w:eastAsia="Times New Roman" w:hAnsi="inherit" w:cs="Open Sans"/>
@@ -6114,7 +6145,7 @@
         </w:rPr>
         <w:t>In this example, I will use elements from the tuple to </w:t>
       </w:r>
-      <w:hyperlink r:id="rId7" w:history="1">
+      <w:hyperlink r:id="rId8" w:history="1">
         <w:r>
           <w:rPr>
             <w:rFonts w:ascii="inherit" w:eastAsia="Times New Roman" w:hAnsi="inherit" w:cs="Open Sans"/>
@@ -12404,6 +12435,103 @@
     </w:sectPr>
   </w:body>
 </w:document>
+</file>
+
+<file path=word/numbering.xml><?xml version="1.0" encoding="utf-8"?>
+<w:numbering xmlns:wpc="http://schemas.microsoft.com/office/word/2010/wordprocessingCanvas" xmlns:cx="http://schemas.microsoft.com/office/drawing/2014/chartex" xmlns:cx1="http://schemas.microsoft.com/office/drawing/2015/9/8/chartex" xmlns:cx2="http://schemas.microsoft.com/office/drawing/2015/10/21/chartex" xmlns:cx3="http://schemas.microsoft.com/office/drawing/2016/5/9/chartex" xmlns:cx4="http://schemas.microsoft.com/office/drawing/2016/5/10/chartex" xmlns:cx5="http://schemas.microsoft.com/office/drawing/2016/5/11/chartex" xmlns:cx6="http://schemas.microsoft.com/office/drawing/2016/5/12/chartex" xmlns:cx7="http://schemas.microsoft.com/office/drawing/2016/5/13/chartex" xmlns:cx8="http://schemas.microsoft.com/office/drawing/2016/5/14/chartex" xmlns:mc="http://schemas.openxmlformats.org/markup-compatibility/2006" xmlns:aink="http://schemas.microsoft.com/office/drawing/2016/ink" xmlns:am3d="http://schemas.microsoft.com/office/drawing/2017/model3d" xmlns:o="urn:schemas-microsoft-com:office:office" xmlns:oel="http://schemas.microsoft.com/office/2019/extlst" xmlns:r="http://schemas.openxmlformats.org/officeDocument/2006/relationships" xmlns:m="http://schemas.openxmlformats.org/officeDocument/2006/math" xmlns:v="urn:schemas-microsoft-com:vml" xmlns:wp14="http://schemas.microsoft.com/office/word/2010/wordprocessingDrawing" xmlns:wp="http://schemas.openxmlformats.org/drawingml/2006/wordprocessingDrawing" xmlns:w10="urn:schemas-microsoft-com:office:word" xmlns:w="http://schemas.openxmlformats.org/wordprocessingml/2006/main" xmlns:w14="http://schemas.microsoft.com/office/word/2010/wordml" xmlns:w15="http://schemas.microsoft.com/office/word/2012/wordml" xmlns:w16cex="http://schemas.microsoft.com/office/word/2018/wordml/cex" xmlns:w16cid="http://schemas.microsoft.com/office/word/2016/wordml/cid" xmlns:w16="http://schemas.microsoft.com/office/word/2018/wordml" xmlns:w16sdtdh="http://schemas.microsoft.com/office/word/2020/wordml/sdtdatahash" xmlns:w16se="http://schemas.microsoft.com/office/word/2015/wordml/symex" xmlns:wpg="http://schemas.microsoft.com/office/word/2010/wordprocessingGroup" xmlns:wpi="http://schemas.microsoft.com/office/word/2010/wordprocessingInk" xmlns:wne="http://schemas.microsoft.com/office/word/2006/wordml" xmlns:wps="http://schemas.microsoft.com/office/word/2010/wordprocessingShape" mc:Ignorable="w14 w15 w16se w16cid w16 w16cex w16sdtdh wp14">
+  <w:abstractNum w:abstractNumId="0" w15:restartNumberingAfterBreak="0">
+    <w:nsid w:val="77DB6F6C"/>
+    <w:multiLevelType w:val="hybridMultilevel"/>
+    <w:tmpl w:val="0736F09E"/>
+    <w:lvl w:ilvl="0" w:tplc="41DA99BA">
+      <w:start w:val="1"/>
+      <w:numFmt w:val="decimal"/>
+      <w:lvlText w:val="%1."/>
+      <w:lvlJc w:val="left"/>
+      <w:pPr>
+        <w:ind w:left="1080" w:hanging="720"/>
+      </w:pPr>
+      <w:rPr>
+        <w:rFonts w:hint="default"/>
+      </w:rPr>
+    </w:lvl>
+    <w:lvl w:ilvl="1" w:tplc="04090019" w:tentative="1">
+      <w:start w:val="1"/>
+      <w:numFmt w:val="lowerLetter"/>
+      <w:lvlText w:val="%2."/>
+      <w:lvlJc w:val="left"/>
+      <w:pPr>
+        <w:ind w:left="1440" w:hanging="360"/>
+      </w:pPr>
+    </w:lvl>
+    <w:lvl w:ilvl="2" w:tplc="0409001B" w:tentative="1">
+      <w:start w:val="1"/>
+      <w:numFmt w:val="lowerRoman"/>
+      <w:lvlText w:val="%3."/>
+      <w:lvlJc w:val="right"/>
+      <w:pPr>
+        <w:ind w:left="2160" w:hanging="180"/>
+      </w:pPr>
+    </w:lvl>
+    <w:lvl w:ilvl="3" w:tplc="0409000F" w:tentative="1">
+      <w:start w:val="1"/>
+      <w:numFmt w:val="decimal"/>
+      <w:lvlText w:val="%4."/>
+      <w:lvlJc w:val="left"/>
+      <w:pPr>
+        <w:ind w:left="2880" w:hanging="360"/>
+      </w:pPr>
+    </w:lvl>
+    <w:lvl w:ilvl="4" w:tplc="04090019" w:tentative="1">
+      <w:start w:val="1"/>
+      <w:numFmt w:val="lowerLetter"/>
+      <w:lvlText w:val="%5."/>
+      <w:lvlJc w:val="left"/>
+      <w:pPr>
+        <w:ind w:left="3600" w:hanging="360"/>
+      </w:pPr>
+    </w:lvl>
+    <w:lvl w:ilvl="5" w:tplc="0409001B" w:tentative="1">
+      <w:start w:val="1"/>
+      <w:numFmt w:val="lowerRoman"/>
+      <w:lvlText w:val="%6."/>
+      <w:lvlJc w:val="right"/>
+      <w:pPr>
+        <w:ind w:left="4320" w:hanging="180"/>
+      </w:pPr>
+    </w:lvl>
+    <w:lvl w:ilvl="6" w:tplc="0409000F" w:tentative="1">
+      <w:start w:val="1"/>
+      <w:numFmt w:val="decimal"/>
+      <w:lvlText w:val="%7."/>
+      <w:lvlJc w:val="left"/>
+      <w:pPr>
+        <w:ind w:left="5040" w:hanging="360"/>
+      </w:pPr>
+    </w:lvl>
+    <w:lvl w:ilvl="7" w:tplc="04090019" w:tentative="1">
+      <w:start w:val="1"/>
+      <w:numFmt w:val="lowerLetter"/>
+      <w:lvlText w:val="%8."/>
+      <w:lvlJc w:val="left"/>
+      <w:pPr>
+        <w:ind w:left="5760" w:hanging="360"/>
+      </w:pPr>
+    </w:lvl>
+    <w:lvl w:ilvl="8" w:tplc="0409001B" w:tentative="1">
+      <w:start w:val="1"/>
+      <w:numFmt w:val="lowerRoman"/>
+      <w:lvlText w:val="%9."/>
+      <w:lvlJc w:val="right"/>
+      <w:pPr>
+        <w:ind w:left="6480" w:hanging="180"/>
+      </w:pPr>
+    </w:lvl>
+  </w:abstractNum>
+  <w:num w:numId="1" w16cid:durableId="1740715785">
+    <w:abstractNumId w:val="0"/>
+  </w:num>
+</w:numbering>
 </file>
 
 <file path=word/styles.xml><?xml version="1.0" encoding="utf-8"?>
@@ -13019,6 +13147,17 @@
       <w:bCs/>
     </w:rPr>
   </w:style>
+  <w:style w:type="paragraph" w:styleId="ListParagraph">
+    <w:name w:val="List Paragraph"/>
+    <w:basedOn w:val="Normal"/>
+    <w:uiPriority w:val="34"/>
+    <w:qFormat/>
+    <w:rsid w:val="005D64D7"/>
+    <w:pPr>
+      <w:ind w:left="720"/>
+      <w:contextualSpacing/>
+    </w:pPr>
+  </w:style>
 </w:styles>
 </file>
 

</xml_diff>

<commit_message>
Changed the and commited in UpdatedText
</commit_message>
<xml_diff>
--- a/Lists.docx
+++ b/Lists.docx
@@ -47,6 +47,20 @@
           <w14:ligatures w14:val="none"/>
         </w:rPr>
         <w:t xml:space="preserve"> – This has changed!</w:t>
+      </w:r>
+      <w:r>
+        <w:rPr>
+          <w:rFonts w:ascii="Open Sans" w:eastAsia="Times New Roman" w:hAnsi="Open Sans" w:cs="Open Sans"/>
+          <w:b/>
+          <w:bCs/>
+          <w:color w:val="1E73BE"/>
+          <w:spacing w:val="15"/>
+          <w:kern w:val="0"/>
+          <w:sz w:val="36"/>
+          <w:szCs w:val="36"/>
+          <w14:ligatures w14:val="none"/>
+        </w:rPr>
+        <w:t xml:space="preserve"> This is the change.</w:t>
       </w:r>
     </w:p>
     <w:p>

</xml_diff>

<commit_message>
Fixed the master to merge
</commit_message>
<xml_diff>
--- a/Lists.docx
+++ b/Lists.docx
@@ -63,7 +63,6 @@
           <w14:ligatures w14:val="none"/>
         </w:rPr>
       </w:pPr>
-      <w:proofErr w:type="spellStart"/>
       <w:r>
         <w:rPr>
           <w:rFonts w:ascii="Open Sans" w:eastAsia="Times New Roman" w:hAnsi="Open Sans" w:cs="Open Sans"/>
@@ -78,21 +77,6 @@
         </w:rPr>
         <w:t>List</w:t>
       </w:r>
-      <w:r>
-        <w:rPr>
-          <w:rFonts w:ascii="Open Sans" w:eastAsia="Times New Roman" w:hAnsi="Open Sans" w:cs="Open Sans"/>
-          <w:b/>
-          <w:bCs/>
-          <w:color w:val="1E73BE"/>
-          <w:spacing w:val="15"/>
-          <w:kern w:val="0"/>
-          <w:sz w:val="36"/>
-          <w:szCs w:val="36"/>
-          <w14:ligatures w14:val="none"/>
-        </w:rPr>
-        <w:t>S</w:t>
-      </w:r>
-      <w:proofErr w:type="spellEnd"/>
     </w:p>
     <w:p>
       <w:pPr>

</xml_diff>